<commit_message>
update PyDev安装步骤 ：Help->Eclipse Marketplaces进入市场
</commit_message>
<xml_diff>
--- a/guide/1 Python学习和开发环境的建立(教学版).docx
+++ b/guide/1 Python学习和开发环境的建立(教学版).docx
@@ -5701,7 +5701,29 @@
           <w:sz w:val="24"/>
           <w:szCs w:val="24"/>
         </w:rPr>
-        <w:t>通过Windows-&gt;Eclipse Marketplaces进入市场，输入</w:t>
+        <w:t>通过</w:t>
+      </w:r>
+      <w:r>
+        <w:rPr>
+          <w:rFonts w:asciiTheme="majorEastAsia" w:eastAsiaTheme="majorEastAsia" w:hAnsiTheme="majorEastAsia" w:cs="Segoe UI" w:hint="eastAsia"/>
+          <w:color w:val="3A3E43"/>
+          <w:kern w:val="36"/>
+          <w:sz w:val="24"/>
+          <w:szCs w:val="24"/>
+        </w:rPr>
+        <w:t>Help</w:t>
+      </w:r>
+      <w:bookmarkStart w:id="3" w:name="_GoBack"/>
+      <w:bookmarkEnd w:id="3"/>
+      <w:r>
+        <w:rPr>
+          <w:rFonts w:asciiTheme="majorEastAsia" w:eastAsiaTheme="majorEastAsia" w:hAnsiTheme="majorEastAsia" w:cs="Segoe UI" w:hint="eastAsia"/>
+          <w:color w:val="3A3E43"/>
+          <w:kern w:val="36"/>
+          <w:sz w:val="24"/>
+          <w:szCs w:val="24"/>
+        </w:rPr>
+        <w:t>-&gt;Eclipse Marketplaces进入市场，输入</w:t>
       </w:r>
       <w:proofErr w:type="spellStart"/>
       <w:r>
@@ -7640,8 +7662,6 @@
         </w:rPr>
         <w:t>：</w:t>
       </w:r>
-      <w:bookmarkStart w:id="3" w:name="_GoBack"/>
-      <w:bookmarkEnd w:id="3"/>
     </w:p>
     <w:p>
       <w:pPr>
@@ -10805,7 +10825,7 @@
         <w:noProof/>
         <w:lang w:val="zh-CN"/>
       </w:rPr>
-      <w:t>9</w:t>
+      <w:t>13</w:t>
     </w:r>
     <w:r>
       <w:rPr>

</xml_diff>